<commit_message>
Updated Case List Summary report, to display percentages per matter instead of per report.
</commit_message>
<xml_diff>
--- a/App/Objects/Reports/Layouts/CaseListSummary.docx
+++ b/App/Objects/Reports/Layouts/CaseListSummary.docx
@@ -17,11 +17,11 @@
         <w:tblLook w:val="04A0" w:firstRow="1" w:lastRow="0" w:firstColumn="1" w:lastColumn="0" w:noHBand="0" w:noVBand="1"/>
       </w:tblPr>
       <w:tblGrid>
-        <w:gridCol w:w="4231"/>
+        <w:gridCol w:w="2947"/>
         <w:gridCol w:w="1323"/>
-        <w:gridCol w:w="1361"/>
+        <w:gridCol w:w="1998"/>
         <w:gridCol w:w="1372"/>
-        <w:gridCol w:w="1351"/>
+        <w:gridCol w:w="1998"/>
       </w:tblGrid>
       <w:tr>
         <w:tc>
@@ -245,7 +245,7 @@
           <w:alias w:val="#Nav: /Matters"/>
           <w:tag w:val="#Nav: WSB_SLP_Case_List_Summary/50101"/>
           <w:id w:val="-1733386432"/>
-          <w15:dataBinding w:prefixMappings="xmlns:ns0='urn:microsoft-dynamics-nav/reports/WSB_SLP_Case_List_Summary/50101/'" w:xpath="/ns0:NavWordReportXmlPart[1]/ns0:Matters" w:storeItemID="{1314C89B-1E4D-486D-91A5-6A79C648E6D9}"/>
+          <w15:dataBinding w:prefixMappings="xmlns:ns0='urn:microsoft-dynamics-nav/reports/WSB_SLP_Case_List_Summary/50101/'" w:xpath="/ns0:NavWordReportXmlPart[1]/ns0:Matters" w:storeItemID="{0B65E134-20D5-4474-A32F-2217A3BCE05D}"/>
           <w15:repeatingSection/>
         </w:sdtPr>
         <w:sdtContent>
@@ -272,7 +272,7 @@
                         <w:placeholder>
                           <w:docPart w:val="DefaultPlaceholder_-1854013440"/>
                         </w:placeholder>
-                        <w:dataBinding w:prefixMappings="xmlns:ns0='urn:microsoft-dynamics-nav/reports/WSB_SLP_Case_List_Summary/50101/'" w:xpath="/ns0:NavWordReportXmlPart[1]/ns0:Matters[1]/ns0:MatterNo[1]" w:storeItemID="{1314C89B-1E4D-486D-91A5-6A79C648E6D9}"/>
+                        <w:dataBinding w:prefixMappings="xmlns:ns0='urn:microsoft-dynamics-nav/reports/WSB_SLP_Case_List_Summary/50101/'" w:xpath="/ns0:NavWordReportXmlPart[1]/ns0:Matters[1]/ns0:MatterNo[1]" w:storeItemID="{0B65E134-20D5-4474-A32F-2217A3BCE05D}"/>
                         <w:text/>
                       </w:sdtPr>
                       <w:sdtContent>
@@ -294,7 +294,7 @@
                         <w:placeholder>
                           <w:docPart w:val="DefaultPlaceholder_-1854013440"/>
                         </w:placeholder>
-                        <w:dataBinding w:prefixMappings="xmlns:ns0='urn:microsoft-dynamics-nav/reports/WSB_SLP_Case_List_Summary/50101/'" w:xpath="/ns0:NavWordReportXmlPart[1]/ns0:Matters[1]/ns0:MatterName[1]" w:storeItemID="{1314C89B-1E4D-486D-91A5-6A79C648E6D9}"/>
+                        <w:dataBinding w:prefixMappings="xmlns:ns0='urn:microsoft-dynamics-nav/reports/WSB_SLP_Case_List_Summary/50101/'" w:xpath="/ns0:NavWordReportXmlPart[1]/ns0:Matters[1]/ns0:MatterName[1]" w:storeItemID="{0B65E134-20D5-4474-A32F-2217A3BCE05D}"/>
                         <w:text/>
                       </w:sdtPr>
                       <w:sdtContent>
@@ -311,25 +311,41 @@
                   <w:tcPr>
                     <w:tcW w:w="992" w:type="dxa"/>
                   </w:tcPr>
-                  <w:p/>
+                  <w:p>
+                    <w:pPr>
+                      <w:jc w:val="right"/>
+                    </w:pPr>
+                  </w:p>
                 </w:tc>
                 <w:tc>
                   <w:tcPr>
                     <w:tcW w:w="993" w:type="dxa"/>
                   </w:tcPr>
-                  <w:p/>
+                  <w:p>
+                    <w:pPr>
+                      <w:jc w:val="right"/>
+                    </w:pPr>
+                  </w:p>
                 </w:tc>
                 <w:tc>
                   <w:tcPr>
                     <w:tcW w:w="850" w:type="dxa"/>
                   </w:tcPr>
-                  <w:p/>
+                  <w:p>
+                    <w:pPr>
+                      <w:jc w:val="right"/>
+                    </w:pPr>
+                  </w:p>
                 </w:tc>
                 <w:tc>
                   <w:tcPr>
                     <w:tcW w:w="986" w:type="dxa"/>
                   </w:tcPr>
-                  <w:p/>
+                  <w:p>
+                    <w:pPr>
+                      <w:jc w:val="right"/>
+                    </w:pPr>
+                  </w:p>
                 </w:tc>
               </w:tr>
               <w:tr>
@@ -351,7 +367,7 @@
                     <w:placeholder>
                       <w:docPart w:val="DefaultPlaceholder_-1854013440"/>
                     </w:placeholder>
-                    <w:dataBinding w:prefixMappings="xmlns:ns0='urn:microsoft-dynamics-nav/reports/WSB_SLP_Case_List_Summary/50101/'" w:xpath="/ns0:NavWordReportXmlPart[1]/ns0:Matters[1]/ns0:MatterFees[1]" w:storeItemID="{1314C89B-1E4D-486D-91A5-6A79C648E6D9}"/>
+                    <w:dataBinding w:prefixMappings="xmlns:ns0='urn:microsoft-dynamics-nav/reports/WSB_SLP_Case_List_Summary/50101/'" w:xpath="/ns0:NavWordReportXmlPart[1]/ns0:Matters[1]/ns0:MatterFees[1]" w:storeItemID="{0B65E134-20D5-4474-A32F-2217A3BCE05D}"/>
                     <w:text/>
                   </w:sdtPr>
                   <w:sdtContent>
@@ -360,6 +376,9 @@
                         <w:tcW w:w="992" w:type="dxa"/>
                       </w:tcPr>
                       <w:p>
+                        <w:pPr>
+                          <w:jc w:val="right"/>
+                        </w:pPr>
                         <w:proofErr w:type="spellStart"/>
                         <w:r>
                           <w:t>MatterFees</w:t>
@@ -377,7 +396,7 @@
                     <w:placeholder>
                       <w:docPart w:val="DefaultPlaceholder_-1854013440"/>
                     </w:placeholder>
-                    <w:dataBinding w:prefixMappings="xmlns:ns0='urn:microsoft-dynamics-nav/reports/WSB_SLP_Case_List_Summary/50101/'" w:xpath="/ns0:NavWordReportXmlPart[1]/ns0:Matters[1]/ns0:FeePercent[1]" w:storeItemID="{1314C89B-1E4D-486D-91A5-6A79C648E6D9}"/>
+                    <w:dataBinding w:prefixMappings="xmlns:ns0='urn:microsoft-dynamics-nav/reports/WSB_SLP_Case_List_Summary/50101/'" w:xpath="/ns0:NavWordReportXmlPart[1]/ns0:Matters[1]/ns0:FeePercent[1]" w:storeItemID="{0B65E134-20D5-4474-A32F-2217A3BCE05D}"/>
                     <w:text/>
                   </w:sdtPr>
                   <w:sdtContent>
@@ -386,6 +405,9 @@
                         <w:tcW w:w="993" w:type="dxa"/>
                       </w:tcPr>
                       <w:p>
+                        <w:pPr>
+                          <w:jc w:val="right"/>
+                        </w:pPr>
                         <w:proofErr w:type="spellStart"/>
                         <w:r>
                           <w:t>FeePercent</w:t>
@@ -403,7 +425,7 @@
                     <w:placeholder>
                       <w:docPart w:val="DefaultPlaceholder_-1854013440"/>
                     </w:placeholder>
-                    <w:dataBinding w:prefixMappings="xmlns:ns0='urn:microsoft-dynamics-nav/reports/WSB_SLP_Case_List_Summary/50101/'" w:xpath="/ns0:NavWordReportXmlPart[1]/ns0:Matters[1]/ns0:MatterTimes[1]" w:storeItemID="{1314C89B-1E4D-486D-91A5-6A79C648E6D9}"/>
+                    <w:dataBinding w:prefixMappings="xmlns:ns0='urn:microsoft-dynamics-nav/reports/WSB_SLP_Case_List_Summary/50101/'" w:xpath="/ns0:NavWordReportXmlPart[1]/ns0:Matters[1]/ns0:MatterTimes[1]" w:storeItemID="{0B65E134-20D5-4474-A32F-2217A3BCE05D}"/>
                     <w:text/>
                   </w:sdtPr>
                   <w:sdtContent>
@@ -412,6 +434,9 @@
                         <w:tcW w:w="850" w:type="dxa"/>
                       </w:tcPr>
                       <w:p>
+                        <w:pPr>
+                          <w:jc w:val="right"/>
+                        </w:pPr>
                         <w:proofErr w:type="spellStart"/>
                         <w:r>
                           <w:t>MatterTimes</w:t>
@@ -429,7 +454,7 @@
                     <w:placeholder>
                       <w:docPart w:val="DefaultPlaceholder_-1854013440"/>
                     </w:placeholder>
-                    <w:dataBinding w:prefixMappings="xmlns:ns0='urn:microsoft-dynamics-nav/reports/WSB_SLP_Case_List_Summary/50101/'" w:xpath="/ns0:NavWordReportXmlPart[1]/ns0:Matters[1]/ns0:TimePercent[1]" w:storeItemID="{1314C89B-1E4D-486D-91A5-6A79C648E6D9}"/>
+                    <w:dataBinding w:prefixMappings="xmlns:ns0='urn:microsoft-dynamics-nav/reports/WSB_SLP_Case_List_Summary/50101/'" w:xpath="/ns0:NavWordReportXmlPart[1]/ns0:Matters[1]/ns0:TimePercent[1]" w:storeItemID="{0B65E134-20D5-4474-A32F-2217A3BCE05D}"/>
                     <w:text/>
                   </w:sdtPr>
                   <w:sdtContent>
@@ -438,6 +463,9 @@
                         <w:tcW w:w="986" w:type="dxa"/>
                       </w:tcPr>
                       <w:p>
+                        <w:pPr>
+                          <w:jc w:val="right"/>
+                        </w:pPr>
                         <w:proofErr w:type="spellStart"/>
                         <w:r>
                           <w:t>TimePercent</w:t>
@@ -467,7 +495,7 @@
                     <w:placeholder>
                       <w:docPart w:val="DefaultPlaceholder_-1854013440"/>
                     </w:placeholder>
-                    <w:dataBinding w:prefixMappings="xmlns:ns0='urn:microsoft-dynamics-nav/reports/WSB_SLP_Case_List_Summary/50101/'" w:xpath="/ns0:NavWordReportXmlPart[1]/ns0:Matters[1]/ns0:MatterCosts[1]" w:storeItemID="{1314C89B-1E4D-486D-91A5-6A79C648E6D9}"/>
+                    <w:dataBinding w:prefixMappings="xmlns:ns0='urn:microsoft-dynamics-nav/reports/WSB_SLP_Case_List_Summary/50101/'" w:xpath="/ns0:NavWordReportXmlPart[1]/ns0:Matters[1]/ns0:MatterCosts[1]" w:storeItemID="{0B65E134-20D5-4474-A32F-2217A3BCE05D}"/>
                     <w:text/>
                   </w:sdtPr>
                   <w:sdtContent>
@@ -476,6 +504,9 @@
                         <w:tcW w:w="992" w:type="dxa"/>
                       </w:tcPr>
                       <w:p>
+                        <w:pPr>
+                          <w:jc w:val="right"/>
+                        </w:pPr>
                         <w:proofErr w:type="spellStart"/>
                         <w:r>
                           <w:t>MatterCosts</w:t>
@@ -493,7 +524,7 @@
                     <w:placeholder>
                       <w:docPart w:val="DefaultPlaceholder_-1854013440"/>
                     </w:placeholder>
-                    <w:dataBinding w:prefixMappings="xmlns:ns0='urn:microsoft-dynamics-nav/reports/WSB_SLP_Case_List_Summary/50101/'" w:xpath="/ns0:NavWordReportXmlPart[1]/ns0:Matters[1]/ns0:CostPercent[1]" w:storeItemID="{1314C89B-1E4D-486D-91A5-6A79C648E6D9}"/>
+                    <w:dataBinding w:prefixMappings="xmlns:ns0='urn:microsoft-dynamics-nav/reports/WSB_SLP_Case_List_Summary/50101/'" w:xpath="/ns0:NavWordReportXmlPart[1]/ns0:Matters[1]/ns0:CostPercent[1]" w:storeItemID="{0B65E134-20D5-4474-A32F-2217A3BCE05D}"/>
                     <w:text/>
                   </w:sdtPr>
                   <w:sdtContent>
@@ -502,6 +533,9 @@
                         <w:tcW w:w="993" w:type="dxa"/>
                       </w:tcPr>
                       <w:p>
+                        <w:pPr>
+                          <w:jc w:val="right"/>
+                        </w:pPr>
                         <w:proofErr w:type="spellStart"/>
                         <w:r>
                           <w:t>CostPercent</w:t>
@@ -554,7 +588,7 @@
                     <w:placeholder>
                       <w:docPart w:val="DefaultPlaceholder_-1854013440"/>
                     </w:placeholder>
-                    <w:dataBinding w:prefixMappings="xmlns:ns0='urn:microsoft-dynamics-nav/reports/WSB_SLP_Case_List_Summary/50101/'" w:xpath="/ns0:NavWordReportXmlPart[1]/ns0:Matters[1]/ns0:MatterTotal[1]" w:storeItemID="{1314C89B-1E4D-486D-91A5-6A79C648E6D9}"/>
+                    <w:dataBinding w:prefixMappings="xmlns:ns0='urn:microsoft-dynamics-nav/reports/WSB_SLP_Case_List_Summary/50101/'" w:xpath="/ns0:NavWordReportXmlPart[1]/ns0:Matters[1]/ns0:MatterTotal[1]" w:storeItemID="{0B65E134-20D5-4474-A32F-2217A3BCE05D}"/>
                     <w:text/>
                   </w:sdtPr>
                   <w:sdtContent>
@@ -563,6 +597,9 @@
                         <w:tcW w:w="992" w:type="dxa"/>
                       </w:tcPr>
                       <w:p>
+                        <w:pPr>
+                          <w:jc w:val="right"/>
+                        </w:pPr>
                         <w:proofErr w:type="spellStart"/>
                         <w:r>
                           <w:t>MatterTotal</w:t>
@@ -580,7 +617,7 @@
                     <w:placeholder>
                       <w:docPart w:val="DefaultPlaceholder_-1854013440"/>
                     </w:placeholder>
-                    <w:dataBinding w:prefixMappings="xmlns:ns0='urn:microsoft-dynamics-nav/reports/WSB_SLP_Case_List_Summary/50101/'" w:xpath="/ns0:NavWordReportXmlPart[1]/ns0:Matters[1]/ns0:TotalPercent[1]" w:storeItemID="{1314C89B-1E4D-486D-91A5-6A79C648E6D9}"/>
+                    <w:dataBinding w:prefixMappings="xmlns:ns0='urn:microsoft-dynamics-nav/reports/WSB_SLP_Case_List_Summary/50101/'" w:xpath="/ns0:NavWordReportXmlPart[1]/ns0:Matters[1]/ns0:TotalPercent[1]" w:storeItemID="{0B65E134-20D5-4474-A32F-2217A3BCE05D}"/>
                     <w:text/>
                   </w:sdtPr>
                   <w:sdtContent>
@@ -589,6 +626,9 @@
                         <w:tcW w:w="993" w:type="dxa"/>
                       </w:tcPr>
                       <w:p>
+                        <w:pPr>
+                          <w:jc w:val="right"/>
+                        </w:pPr>
                         <w:proofErr w:type="spellStart"/>
                         <w:r>
                           <w:t>TotalPercent</w:t>
@@ -606,7 +646,7 @@
                     <w:placeholder>
                       <w:docPart w:val="DefaultPlaceholder_-1854013440"/>
                     </w:placeholder>
-                    <w:dataBinding w:prefixMappings="xmlns:ns0='urn:microsoft-dynamics-nav/reports/WSB_SLP_Case_List_Summary/50101/'" w:xpath="/ns0:NavWordReportXmlPart[1]/ns0:Matters[1]/ns0:MatterTimes[1]" w:storeItemID="{1314C89B-1E4D-486D-91A5-6A79C648E6D9}"/>
+                    <w:dataBinding w:prefixMappings="xmlns:ns0='urn:microsoft-dynamics-nav/reports/WSB_SLP_Case_List_Summary/50101/'" w:xpath="/ns0:NavWordReportXmlPart[1]/ns0:Matters[1]/ns0:MatterTimes[1]" w:storeItemID="{0B65E134-20D5-4474-A32F-2217A3BCE05D}"/>
                     <w:text/>
                   </w:sdtPr>
                   <w:sdtContent>
@@ -615,6 +655,9 @@
                         <w:tcW w:w="850" w:type="dxa"/>
                       </w:tcPr>
                       <w:p>
+                        <w:pPr>
+                          <w:jc w:val="right"/>
+                        </w:pPr>
                         <w:proofErr w:type="spellStart"/>
                         <w:r>
                           <w:t>MatterTimes</w:t>
@@ -632,7 +675,7 @@
                     <w:placeholder>
                       <w:docPart w:val="DefaultPlaceholder_-1854013440"/>
                     </w:placeholder>
-                    <w:dataBinding w:prefixMappings="xmlns:ns0='urn:microsoft-dynamics-nav/reports/WSB_SLP_Case_List_Summary/50101/'" w:xpath="/ns0:NavWordReportXmlPart[1]/ns0:Matters[1]/ns0:TimePercent[1]" w:storeItemID="{1314C89B-1E4D-486D-91A5-6A79C648E6D9}"/>
+                    <w:dataBinding w:prefixMappings="xmlns:ns0='urn:microsoft-dynamics-nav/reports/WSB_SLP_Case_List_Summary/50101/'" w:xpath="/ns0:NavWordReportXmlPart[1]/ns0:Matters[1]/ns0:TimePercent[1]" w:storeItemID="{0B65E134-20D5-4474-A32F-2217A3BCE05D}"/>
                     <w:text/>
                   </w:sdtPr>
                   <w:sdtContent>
@@ -641,6 +684,9 @@
                         <w:tcW w:w="986" w:type="dxa"/>
                       </w:tcPr>
                       <w:p>
+                        <w:pPr>
+                          <w:jc w:val="right"/>
+                        </w:pPr>
                         <w:proofErr w:type="spellStart"/>
                         <w:r>
                           <w:t>TimePercent</w:t>
@@ -671,25 +717,41 @@
                   <w:tcPr>
                     <w:tcW w:w="992" w:type="dxa"/>
                   </w:tcPr>
-                  <w:p/>
+                  <w:p>
+                    <w:pPr>
+                      <w:jc w:val="right"/>
+                    </w:pPr>
+                  </w:p>
                 </w:tc>
                 <w:tc>
                   <w:tcPr>
                     <w:tcW w:w="993" w:type="dxa"/>
                   </w:tcPr>
-                  <w:p/>
+                  <w:p>
+                    <w:pPr>
+                      <w:jc w:val="right"/>
+                    </w:pPr>
+                  </w:p>
                 </w:tc>
                 <w:tc>
                   <w:tcPr>
                     <w:tcW w:w="850" w:type="dxa"/>
                   </w:tcPr>
-                  <w:p/>
+                  <w:p>
+                    <w:pPr>
+                      <w:jc w:val="right"/>
+                    </w:pPr>
+                  </w:p>
                 </w:tc>
                 <w:tc>
                   <w:tcPr>
                     <w:tcW w:w="986" w:type="dxa"/>
                   </w:tcPr>
-                  <w:p/>
+                  <w:p>
+                    <w:pPr>
+                      <w:jc w:val="right"/>
+                    </w:pPr>
+                  </w:p>
                 </w:tc>
               </w:tr>
             </w:sdtContent>
@@ -701,7 +763,7 @@
           <w:alias w:val="#Nav: /Total"/>
           <w:tag w:val="#Nav: WSB_SLP_Case_List_Summary/50101"/>
           <w:id w:val="-1105956634"/>
-          <w15:dataBinding w:prefixMappings="xmlns:ns0='urn:microsoft-dynamics-nav/reports/WSB_SLP_Case_List_Summary/50101/'" w:xpath="/ns0:NavWordReportXmlPart[1]/ns0:Total" w:storeItemID="{1314C89B-1E4D-486D-91A5-6A79C648E6D9}"/>
+          <w15:dataBinding w:prefixMappings="xmlns:ns0='urn:microsoft-dynamics-nav/reports/WSB_SLP_Case_List_Summary/50101/'" w:xpath="/ns0:NavWordReportXmlPart[1]/ns0:Total" w:storeItemID="{0B65E134-20D5-4474-A32F-2217A3BCE05D}"/>
           <w15:repeatingSection/>
         </w:sdtPr>
         <w:sdtContent>
@@ -731,25 +793,41 @@
                   <w:tcPr>
                     <w:tcW w:w="992" w:type="dxa"/>
                   </w:tcPr>
-                  <w:p/>
+                  <w:p>
+                    <w:pPr>
+                      <w:jc w:val="right"/>
+                    </w:pPr>
+                  </w:p>
                 </w:tc>
                 <w:tc>
                   <w:tcPr>
                     <w:tcW w:w="993" w:type="dxa"/>
                   </w:tcPr>
-                  <w:p/>
+                  <w:p>
+                    <w:pPr>
+                      <w:jc w:val="right"/>
+                    </w:pPr>
+                  </w:p>
                 </w:tc>
                 <w:tc>
                   <w:tcPr>
                     <w:tcW w:w="850" w:type="dxa"/>
                   </w:tcPr>
-                  <w:p/>
+                  <w:p>
+                    <w:pPr>
+                      <w:jc w:val="right"/>
+                    </w:pPr>
+                  </w:p>
                 </w:tc>
                 <w:tc>
                   <w:tcPr>
                     <w:tcW w:w="986" w:type="dxa"/>
                   </w:tcPr>
-                  <w:p/>
+                  <w:p>
+                    <w:pPr>
+                      <w:jc w:val="right"/>
+                    </w:pPr>
+                  </w:p>
                 </w:tc>
               </w:tr>
               <w:tr>
@@ -778,7 +856,11 @@
                       <w:top w:val="single" w:color="auto" w:sz="4" w:space="0"/>
                     </w:tcBorders>
                   </w:tcPr>
-                  <w:p/>
+                  <w:p>
+                    <w:pPr>
+                      <w:jc w:val="right"/>
+                    </w:pPr>
+                  </w:p>
                 </w:tc>
                 <w:tc>
                   <w:tcPr>
@@ -787,7 +869,11 @@
                       <w:top w:val="single" w:color="auto" w:sz="4" w:space="0"/>
                     </w:tcBorders>
                   </w:tcPr>
-                  <w:p/>
+                  <w:p>
+                    <w:pPr>
+                      <w:jc w:val="right"/>
+                    </w:pPr>
+                  </w:p>
                 </w:tc>
                 <w:tc>
                   <w:tcPr>
@@ -796,7 +882,11 @@
                       <w:top w:val="single" w:color="auto" w:sz="4" w:space="0"/>
                     </w:tcBorders>
                   </w:tcPr>
-                  <w:p/>
+                  <w:p>
+                    <w:pPr>
+                      <w:jc w:val="right"/>
+                    </w:pPr>
+                  </w:p>
                 </w:tc>
                 <w:tc>
                   <w:tcPr>
@@ -805,7 +895,11 @@
                       <w:top w:val="single" w:color="auto" w:sz="4" w:space="0"/>
                     </w:tcBorders>
                   </w:tcPr>
-                  <w:p/>
+                  <w:p>
+                    <w:pPr>
+                      <w:jc w:val="right"/>
+                    </w:pPr>
+                  </w:p>
                 </w:tc>
               </w:tr>
               <w:tr>
@@ -832,7 +926,7 @@
                     <w:placeholder>
                       <w:docPart w:val="DefaultPlaceholder_-1854013440"/>
                     </w:placeholder>
-                    <w:dataBinding w:prefixMappings="xmlns:ns0='urn:microsoft-dynamics-nav/reports/WSB_SLP_Case_List_Summary/50101/'" w:xpath="/ns0:NavWordReportXmlPart[1]/ns0:Total[1]/ns0:TotalFees[1]" w:storeItemID="{1314C89B-1E4D-486D-91A5-6A79C648E6D9}"/>
+                    <w:dataBinding w:prefixMappings="xmlns:ns0='urn:microsoft-dynamics-nav/reports/WSB_SLP_Case_List_Summary/50101/'" w:xpath="/ns0:NavWordReportXmlPart[1]/ns0:Total[1]/ns0:TotalFees[1]" w:storeItemID="{0B65E134-20D5-4474-A32F-2217A3BCE05D}"/>
                     <w:text/>
                   </w:sdtPr>
                   <w:sdtContent>
@@ -841,6 +935,9 @@
                         <w:tcW w:w="992" w:type="dxa"/>
                       </w:tcPr>
                       <w:p>
+                        <w:pPr>
+                          <w:jc w:val="right"/>
+                        </w:pPr>
                         <w:proofErr w:type="spellStart"/>
                         <w:r>
                           <w:t>TotalFees</w:t>
@@ -850,16 +947,35 @@
                     </w:tc>
                   </w:sdtContent>
                 </w:sdt>
-                <w:tc>
-                  <w:tcPr>
-                    <w:tcW w:w="993" w:type="dxa"/>
-                  </w:tcPr>
-                  <w:p>
-                    <w:pPr>
-                      <w:jc w:val="right"/>
-                    </w:pPr>
-                  </w:p>
-                </w:tc>
+                <w:sdt>
+                  <w:sdtPr>
+                    <w:id w:val="243617641"/>
+                    <w:placeholder>
+                      <w:docPart w:val="DefaultPlaceholder_-1854013440"/>
+                    </w:placeholder>
+                    <w:dataBinding w:prefixMappings="xmlns:ns0='urn:microsoft-dynamics-nav/reports/WSB_SLP_Case_List_Summary/50101/'" w:xpath="/ns0:NavWordReportXmlPart[1]/ns0:Total[1]/ns0:TotalFeePercent[1]" w:storeItemID="{0B65E134-20D5-4474-A32F-2217A3BCE05D}"/>
+                    <w:text/>
+                    <w:alias w:val="#Nav: /Total/TotalFeePercent"/>
+                    <w:tag w:val="#Nav: WSB_SLP_Case_List_Summary/50101"/>
+                  </w:sdtPr>
+                  <w:sdtContent>
+                    <w:tc>
+                      <w:tcPr>
+                        <w:tcW w:w="993" w:type="dxa"/>
+                      </w:tcPr>
+                      <w:p>
+                        <w:pPr>
+                          <w:jc w:val="right"/>
+                        </w:pPr>
+                        <w:proofErr w:type="spellStart"/>
+                        <w:r>
+                          <w:t>TotalFeePercent</w:t>
+                        </w:r>
+                        <w:proofErr w:type="spellEnd"/>
+                      </w:p>
+                    </w:tc>
+                  </w:sdtContent>
+                </w:sdt>
                 <w:sdt>
                   <w:sdtPr>
                     <w:alias w:val="#Nav: /Total/TotalTime"/>
@@ -868,7 +984,7 @@
                     <w:placeholder>
                       <w:docPart w:val="DefaultPlaceholder_-1854013440"/>
                     </w:placeholder>
-                    <w:dataBinding w:prefixMappings="xmlns:ns0='urn:microsoft-dynamics-nav/reports/WSB_SLP_Case_List_Summary/50101/'" w:xpath="/ns0:NavWordReportXmlPart[1]/ns0:Total[1]/ns0:TotalTime[1]" w:storeItemID="{1314C89B-1E4D-486D-91A5-6A79C648E6D9}"/>
+                    <w:dataBinding w:prefixMappings="xmlns:ns0='urn:microsoft-dynamics-nav/reports/WSB_SLP_Case_List_Summary/50101/'" w:xpath="/ns0:NavWordReportXmlPart[1]/ns0:Total[1]/ns0:TotalTime[1]" w:storeItemID="{0B65E134-20D5-4474-A32F-2217A3BCE05D}"/>
                     <w:text/>
                   </w:sdtPr>
                   <w:sdtContent>
@@ -877,6 +993,9 @@
                         <w:tcW w:w="850" w:type="dxa"/>
                       </w:tcPr>
                       <w:p>
+                        <w:pPr>
+                          <w:jc w:val="right"/>
+                        </w:pPr>
                         <w:proofErr w:type="spellStart"/>
                         <w:r>
                           <w:t>TotalTime</w:t>
@@ -886,16 +1005,35 @@
                     </w:tc>
                   </w:sdtContent>
                 </w:sdt>
-                <w:tc>
-                  <w:tcPr>
-                    <w:tcW w:w="986" w:type="dxa"/>
-                  </w:tcPr>
-                  <w:p>
-                    <w:pPr>
-                      <w:jc w:val="right"/>
-                    </w:pPr>
-                  </w:p>
-                </w:tc>
+                <w:sdt>
+                  <w:sdtPr>
+                    <w:id w:val="1013497977"/>
+                    <w:placeholder>
+                      <w:docPart w:val="DefaultPlaceholder_-1854013440"/>
+                    </w:placeholder>
+                    <w:dataBinding w:prefixMappings="xmlns:ns0='urn:microsoft-dynamics-nav/reports/WSB_SLP_Case_List_Summary/50101/'" w:xpath="/ns0:NavWordReportXmlPart[1]/ns0:Total[1]/ns0:TotalOverallPercent[1]" w:storeItemID="{0B65E134-20D5-4474-A32F-2217A3BCE05D}"/>
+                    <w:text/>
+                    <w:alias w:val="#Nav: /Total/TotalOverallPercent"/>
+                    <w:tag w:val="#Nav: WSB_SLP_Case_List_Summary/50101"/>
+                  </w:sdtPr>
+                  <w:sdtContent>
+                    <w:tc>
+                      <w:tcPr>
+                        <w:tcW w:w="986" w:type="dxa"/>
+                      </w:tcPr>
+                      <w:p>
+                        <w:pPr>
+                          <w:jc w:val="right"/>
+                        </w:pPr>
+                        <w:proofErr w:type="spellStart"/>
+                        <w:r>
+                          <w:t>TotalOverallPercent</w:t>
+                        </w:r>
+                        <w:proofErr w:type="spellEnd"/>
+                      </w:p>
+                    </w:tc>
+                  </w:sdtContent>
+                </w:sdt>
               </w:tr>
               <w:tr>
                 <w:tc>
@@ -921,7 +1059,7 @@
                     <w:placeholder>
                       <w:docPart w:val="DefaultPlaceholder_-1854013440"/>
                     </w:placeholder>
-                    <w:dataBinding w:prefixMappings="xmlns:ns0='urn:microsoft-dynamics-nav/reports/WSB_SLP_Case_List_Summary/50101/'" w:xpath="/ns0:NavWordReportXmlPart[1]/ns0:Total[1]/ns0:TotalCosts[1]" w:storeItemID="{1314C89B-1E4D-486D-91A5-6A79C648E6D9}"/>
+                    <w:dataBinding w:prefixMappings="xmlns:ns0='urn:microsoft-dynamics-nav/reports/WSB_SLP_Case_List_Summary/50101/'" w:xpath="/ns0:NavWordReportXmlPart[1]/ns0:Total[1]/ns0:TotalCosts[1]" w:storeItemID="{0B65E134-20D5-4474-A32F-2217A3BCE05D}"/>
                     <w:text/>
                   </w:sdtPr>
                   <w:sdtContent>
@@ -930,6 +1068,9 @@
                         <w:tcW w:w="992" w:type="dxa"/>
                       </w:tcPr>
                       <w:p>
+                        <w:pPr>
+                          <w:jc w:val="right"/>
+                        </w:pPr>
                         <w:proofErr w:type="spellStart"/>
                         <w:r>
                           <w:t>TotalCosts</w:t>
@@ -939,16 +1080,35 @@
                     </w:tc>
                   </w:sdtContent>
                 </w:sdt>
-                <w:tc>
-                  <w:tcPr>
-                    <w:tcW w:w="993" w:type="dxa"/>
-                  </w:tcPr>
-                  <w:p>
-                    <w:pPr>
-                      <w:jc w:val="right"/>
-                    </w:pPr>
-                  </w:p>
-                </w:tc>
+                <w:sdt>
+                  <w:sdtPr>
+                    <w:id w:val="-96324182"/>
+                    <w:placeholder>
+                      <w:docPart w:val="DefaultPlaceholder_-1854013440"/>
+                    </w:placeholder>
+                    <w:dataBinding w:prefixMappings="xmlns:ns0='urn:microsoft-dynamics-nav/reports/WSB_SLP_Case_List_Summary/50101/'" w:xpath="/ns0:NavWordReportXmlPart[1]/ns0:Total[1]/ns0:TotalCostPercent[1]" w:storeItemID="{0B65E134-20D5-4474-A32F-2217A3BCE05D}"/>
+                    <w:text/>
+                    <w:alias w:val="#Nav: /Total/TotalCostPercent"/>
+                    <w:tag w:val="#Nav: WSB_SLP_Case_List_Summary/50101"/>
+                  </w:sdtPr>
+                  <w:sdtContent>
+                    <w:tc>
+                      <w:tcPr>
+                        <w:tcW w:w="993" w:type="dxa"/>
+                      </w:tcPr>
+                      <w:p>
+                        <w:pPr>
+                          <w:jc w:val="right"/>
+                        </w:pPr>
+                        <w:proofErr w:type="spellStart"/>
+                        <w:r>
+                          <w:t>TotalCostPercent</w:t>
+                        </w:r>
+                        <w:proofErr w:type="spellEnd"/>
+                      </w:p>
+                    </w:tc>
+                  </w:sdtContent>
+                </w:sdt>
                 <w:tc>
                   <w:tcPr>
                     <w:tcW w:w="850" w:type="dxa"/>
@@ -997,7 +1157,7 @@
                     <w:placeholder>
                       <w:docPart w:val="DefaultPlaceholder_-1854013440"/>
                     </w:placeholder>
-                    <w:dataBinding w:prefixMappings="xmlns:ns0='urn:microsoft-dynamics-nav/reports/WSB_SLP_Case_List_Summary/50101/'" w:xpath="/ns0:NavWordReportXmlPart[1]/ns0:Total[1]/ns0:TotalTotal[1]" w:storeItemID="{1314C89B-1E4D-486D-91A5-6A79C648E6D9}"/>
+                    <w:dataBinding w:prefixMappings="xmlns:ns0='urn:microsoft-dynamics-nav/reports/WSB_SLP_Case_List_Summary/50101/'" w:xpath="/ns0:NavWordReportXmlPart[1]/ns0:Total[1]/ns0:TotalTotal[1]" w:storeItemID="{0B65E134-20D5-4474-A32F-2217A3BCE05D}"/>
                     <w:text/>
                   </w:sdtPr>
                   <w:sdtContent>
@@ -1009,6 +1169,9 @@
                         </w:tcBorders>
                       </w:tcPr>
                       <w:p>
+                        <w:pPr>
+                          <w:jc w:val="right"/>
+                        </w:pPr>
                         <w:proofErr w:type="spellStart"/>
                         <w:r>
                           <w:t>TotalTotal</w:t>
@@ -1018,19 +1181,38 @@
                     </w:tc>
                   </w:sdtContent>
                 </w:sdt>
-                <w:tc>
-                  <w:tcPr>
-                    <w:tcW w:w="993" w:type="dxa"/>
-                    <w:tcBorders>
-                      <w:bottom w:val="single" w:color="auto" w:sz="4" w:space="0"/>
-                    </w:tcBorders>
-                  </w:tcPr>
-                  <w:p>
-                    <w:pPr>
-                      <w:jc w:val="right"/>
-                    </w:pPr>
-                  </w:p>
-                </w:tc>
+                <w:sdt>
+                  <w:sdtPr>
+                    <w:id w:val="1286234423"/>
+                    <w:placeholder>
+                      <w:docPart w:val="DefaultPlaceholder_-1854013440"/>
+                    </w:placeholder>
+                    <w:dataBinding w:prefixMappings="xmlns:ns0='urn:microsoft-dynamics-nav/reports/WSB_SLP_Case_List_Summary/50101/'" w:xpath="/ns0:NavWordReportXmlPart[1]/ns0:Total[1]/ns0:TotalOverallPercent[1]" w:storeItemID="{0B65E134-20D5-4474-A32F-2217A3BCE05D}"/>
+                    <w:text/>
+                    <w:alias w:val="#Nav: /Total/TotalOverallPercent"/>
+                    <w:tag w:val="#Nav: WSB_SLP_Case_List_Summary/50101"/>
+                  </w:sdtPr>
+                  <w:sdtContent>
+                    <w:tc>
+                      <w:tcPr>
+                        <w:tcW w:w="993" w:type="dxa"/>
+                        <w:tcBorders>
+                          <w:bottom w:val="single" w:color="auto" w:sz="4" w:space="0"/>
+                        </w:tcBorders>
+                      </w:tcPr>
+                      <w:p>
+                        <w:pPr>
+                          <w:jc w:val="right"/>
+                        </w:pPr>
+                        <w:proofErr w:type="spellStart"/>
+                        <w:r>
+                          <w:t>TotalOverallPercent</w:t>
+                        </w:r>
+                        <w:proofErr w:type="spellEnd"/>
+                      </w:p>
+                    </w:tc>
+                  </w:sdtContent>
+                </w:sdt>
                 <w:sdt>
                   <w:sdtPr>
                     <w:alias w:val="#Nav: /Total/TotalTime"/>
@@ -1039,7 +1221,7 @@
                     <w:placeholder>
                       <w:docPart w:val="DefaultPlaceholder_-1854013440"/>
                     </w:placeholder>
-                    <w:dataBinding w:prefixMappings="xmlns:ns0='urn:microsoft-dynamics-nav/reports/WSB_SLP_Case_List_Summary/50101/'" w:xpath="/ns0:NavWordReportXmlPart[1]/ns0:Total[1]/ns0:TotalTime[1]" w:storeItemID="{1314C89B-1E4D-486D-91A5-6A79C648E6D9}"/>
+                    <w:dataBinding w:prefixMappings="xmlns:ns0='urn:microsoft-dynamics-nav/reports/WSB_SLP_Case_List_Summary/50101/'" w:xpath="/ns0:NavWordReportXmlPart[1]/ns0:Total[1]/ns0:TotalTime[1]" w:storeItemID="{0B65E134-20D5-4474-A32F-2217A3BCE05D}"/>
                     <w:text/>
                   </w:sdtPr>
                   <w:sdtContent>
@@ -1051,6 +1233,9 @@
                         </w:tcBorders>
                       </w:tcPr>
                       <w:p>
+                        <w:pPr>
+                          <w:jc w:val="right"/>
+                        </w:pPr>
                         <w:proofErr w:type="spellStart"/>
                         <w:r>
                           <w:t>TotalTime</w:t>
@@ -1060,19 +1245,38 @@
                     </w:tc>
                   </w:sdtContent>
                 </w:sdt>
-                <w:tc>
-                  <w:tcPr>
-                    <w:tcW w:w="986" w:type="dxa"/>
-                    <w:tcBorders>
-                      <w:bottom w:val="single" w:color="auto" w:sz="4" w:space="0"/>
-                    </w:tcBorders>
-                  </w:tcPr>
-                  <w:p>
-                    <w:pPr>
-                      <w:jc w:val="right"/>
-                    </w:pPr>
-                  </w:p>
-                </w:tc>
+                <w:sdt>
+                  <w:sdtPr>
+                    <w:id w:val="-487333977"/>
+                    <w:placeholder>
+                      <w:docPart w:val="DefaultPlaceholder_-1854013440"/>
+                    </w:placeholder>
+                    <w:dataBinding w:prefixMappings="xmlns:ns0='urn:microsoft-dynamics-nav/reports/WSB_SLP_Case_List_Summary/50101/'" w:xpath="/ns0:NavWordReportXmlPart[1]/ns0:Total[1]/ns0:TotalOverallPercent[1]" w:storeItemID="{0B65E134-20D5-4474-A32F-2217A3BCE05D}"/>
+                    <w:text/>
+                    <w:alias w:val="#Nav: /Total/TotalOverallPercent"/>
+                    <w:tag w:val="#Nav: WSB_SLP_Case_List_Summary/50101"/>
+                  </w:sdtPr>
+                  <w:sdtContent>
+                    <w:tc>
+                      <w:tcPr>
+                        <w:tcW w:w="986" w:type="dxa"/>
+                        <w:tcBorders>
+                          <w:bottom w:val="single" w:color="auto" w:sz="4" w:space="0"/>
+                        </w:tcBorders>
+                      </w:tcPr>
+                      <w:p>
+                        <w:pPr>
+                          <w:jc w:val="right"/>
+                        </w:pPr>
+                        <w:proofErr w:type="spellStart"/>
+                        <w:r>
+                          <w:t>TotalOverallPercent</w:t>
+                        </w:r>
+                        <w:proofErr w:type="spellEnd"/>
+                      </w:p>
+                    </w:tc>
+                  </w:sdtContent>
+                </w:sdt>
               </w:tr>
             </w:sdtContent>
           </w:sdt>
@@ -1216,7 +1420,7 @@
           <w:placeholder>
             <w:docPart w:val="DefaultPlaceholder_-1854013440"/>
           </w:placeholder>
-          <w:dataBinding w:prefixMappings="xmlns:ns0='urn:microsoft-dynamics-nav/reports/WSB_SLP_Case_List_Summary/50101/'" w:xpath="/ns0:NavWordReportXmlPart[1]/ns0:Job[1]/ns0:CurrDateTime[1]" w:storeItemID="{1314C89B-1E4D-486D-91A5-6A79C648E6D9}"/>
+          <w:dataBinding w:prefixMappings="xmlns:ns0='urn:microsoft-dynamics-nav/reports/WSB_SLP_Case_List_Summary/50101/'" w:xpath="/ns0:NavWordReportXmlPart[1]/ns0:Job[1]/ns0:CurrDateTime[1]" w:storeItemID="{0B65E134-20D5-4474-A32F-2217A3BCE05D}"/>
           <w:text/>
         </w:sdtPr>
         <w:sdtContent>
@@ -1249,7 +1453,7 @@
           <w:placeholder>
             <w:docPart w:val="DefaultPlaceholder_-1854013440"/>
           </w:placeholder>
-          <w:dataBinding w:prefixMappings="xmlns:ns0='urn:microsoft-dynamics-nav/reports/WSB_SLP_Case_List_Summary/50101/'" w:xpath="/ns0:NavWordReportXmlPart[1]/ns0:Job[1]/ns0:CompanyName[1]" w:storeItemID="{1314C89B-1E4D-486D-91A5-6A79C648E6D9}"/>
+          <w:dataBinding w:prefixMappings="xmlns:ns0='urn:microsoft-dynamics-nav/reports/WSB_SLP_Case_List_Summary/50101/'" w:xpath="/ns0:NavWordReportXmlPart[1]/ns0:Job[1]/ns0:CompanyName[1]" w:storeItemID="{0B65E134-20D5-4474-A32F-2217A3BCE05D}"/>
           <w:text/>
         </w:sdtPr>
         <w:sdtContent>
@@ -1936,6 +2140,7 @@
     <w:rsid w:val="0046170F"/>
     <w:rsid w:val="007410C3"/>
     <w:rsid w:val="009D0FAF"/>
+    <w:rsid w:val="00A25A49"/>
     <w:rsid w:val="00A87083"/>
     <w:rsid w:val="00D330B2"/>
     <w:rsid w:val="00E324AE"/>
@@ -2703,9 +2908,7 @@
 </a:theme>
 </file>
 
-<file path=customXML/item2.xml>��< ? x m l   v e r s i o n = " 1 . 0 "   e n c o d i n g = " u t f - 1 6 " ? > - 
- < N a v W o r d R e p o r t X m l P a r t   x m l n s = " u r n : m i c r o s o f t - d y n a m i c s - n a v / r e p o r t s / W S B _ S L P _ C a s e _ L i s t _ S u m m a r y / 5 0 1 0 1 / " > +<file path=customXml/item1.xml>��< ? x m l   v e r s i o n = " 1 . 0 "   e n c o d i n g = " u t f - 1 6 " ? > < N a v W o r d R e p o r t X m l P a r t   x m l n s = " u r n : m i c r o s o f t - d y n a m i c s - n a v / r e p o r t s / W S B _ S L P _ C a s e _ L i s t _ S u m m a r y / 5 0 1 0 1 / " >   
      < J o b >   
@@ -2741,9 +2944,15 @@
  
      < T o t a l >   
+         < T o t a l C o s t P e r c e n t > T o t a l C o s t P e r c e n t < / T o t a l C o s t P e r c e n t > + 
          < T o t a l C o s t s > T o t a l C o s t s < / T o t a l C o s t s >   
+         < T o t a l F e e P e r c e n t > T o t a l F e e P e r c e n t < / T o t a l F e e P e r c e n t > + 
          < T o t a l F e e s > T o t a l F e e s < / T o t a l F e e s > + 
+         < T o t a l O v e r a l l P e r c e n t > T o t a l O v e r a l l P e r c e n t < / T o t a l O v e r a l l P e r c e n t >   
          < T o t a l T i m e > T o t a l T i m e < / T o t a l T i m e >   
@@ -2752,4 +2961,12 @@
      < / T o t a l >   
  < / N a v W o r d R e p o r t X m l P a r t > 
+</file>
+
+<file path=customXml/itemProps1.xml><?xml version="1.0" encoding="utf-8"?>
+<ds:datastoreItem xmlns:ds="http://schemas.openxmlformats.org/officeDocument/2006/customXml" ds:itemID="{0B65E134-20D5-4474-A32F-2217A3BCE05D}">
+  <ds:schemaRefs>
+    <ds:schemaRef ds:uri="urn:microsoft-dynamics-nav/reports/WSB_SLP_Case_List_Summary/50101/"/>
+  </ds:schemaRefs>
+</ds:datastoreItem>
 </file>
</xml_diff>